<commit_message>
feat: Inserting all members into word.docx
</commit_message>
<xml_diff>
--- a/templates/word-template.docx
+++ b/templates/word-template.docx
@@ -13,16 +13,16 @@
         <w:tblLook w:val="04A0" w:firstRow="1" w:lastRow="0" w:firstColumn="1" w:lastColumn="0" w:noHBand="0" w:noVBand="1"/>
       </w:tblPr>
       <w:tblGrid>
-        <w:gridCol w:w="3009"/>
-        <w:gridCol w:w="418"/>
-        <w:gridCol w:w="418"/>
-        <w:gridCol w:w="462"/>
-        <w:gridCol w:w="462"/>
-        <w:gridCol w:w="462"/>
-        <w:gridCol w:w="445"/>
-        <w:gridCol w:w="445"/>
-        <w:gridCol w:w="537"/>
-        <w:gridCol w:w="2686"/>
+        <w:gridCol w:w="2951"/>
+        <w:gridCol w:w="245"/>
+        <w:gridCol w:w="245"/>
+        <w:gridCol w:w="244"/>
+        <w:gridCol w:w="244"/>
+        <w:gridCol w:w="244"/>
+        <w:gridCol w:w="2459"/>
+        <w:gridCol w:w="368"/>
+        <w:gridCol w:w="447"/>
+        <w:gridCol w:w="1897"/>
       </w:tblGrid>
       <w:tr>
         <w:trPr>
@@ -543,6 +543,19 @@
                 <w14:ligatures w14:val="none"/>
               </w:rPr>
             </w:pPr>
+            <w:r>
+              <w:rPr>
+                <w:rFonts w:ascii="Arial Narrow" w:eastAsia="Times New Roman" w:hAnsi="Arial Narrow" w:cs="Arial"/>
+                <w:b/>
+                <w:bCs/>
+                <w:color w:val="FFFFFF"/>
+                <w:kern w:val="0"/>
+                <w:sz w:val="20"/>
+                <w:szCs w:val="20"/>
+                <w14:ligatures w14:val="none"/>
+              </w:rPr>
+              <w:t>4</w:t>
+            </w:r>
           </w:p>
         </w:tc>
       </w:tr>
@@ -607,7 +620,7 @@
         </w:trPr>
         <w:tc>
           <w:tcPr>
-            <w:tcW w:w="0" w:type="auto"/>
+            <w:tcW w:w="2952" w:type="dxa"/>
             <w:tcBorders>
               <w:top w:val="single" w:sz="6" w:space="0" w:color="CCCCCC"/>
               <w:left w:val="single" w:sz="6" w:space="0" w:color="000000"/>
@@ -653,7 +666,7 @@
         </w:tc>
         <w:tc>
           <w:tcPr>
-            <w:tcW w:w="0" w:type="auto"/>
+            <w:tcW w:w="1433" w:type="dxa"/>
             <w:gridSpan w:val="5"/>
             <w:tcBorders>
               <w:top w:val="single" w:sz="6" w:space="0" w:color="CCCCCC"/>
@@ -854,7 +867,7 @@
         </w:trPr>
         <w:tc>
           <w:tcPr>
-            <w:tcW w:w="0" w:type="auto"/>
+            <w:tcW w:w="2952" w:type="dxa"/>
             <w:tcBorders>
               <w:top w:val="single" w:sz="6" w:space="0" w:color="CCCCCC"/>
               <w:left w:val="single" w:sz="6" w:space="0" w:color="000000"/>
@@ -894,13 +907,39 @@
                 <w:szCs w:val="20"/>
                 <w14:ligatures w14:val="none"/>
               </w:rPr>
-              <w:t>1</w:t>
+              <w:t>{#tiempos}</w:t>
+            </w:r>
+          </w:p>
+          <w:p>
+            <w:pPr>
+              <w:jc w:val="center"/>
+              <w:rPr>
+                <w:rFonts w:ascii="Arial Narrow" w:eastAsia="Times New Roman" w:hAnsi="Arial Narrow" w:cs="Arial"/>
+                <w:b/>
+                <w:bCs/>
+                <w:kern w:val="0"/>
+                <w:sz w:val="20"/>
+                <w:szCs w:val="20"/>
+                <w14:ligatures w14:val="none"/>
+              </w:rPr>
+            </w:pPr>
+            <w:r>
+              <w:rPr>
+                <w:rFonts w:ascii="Arial Narrow" w:eastAsia="Times New Roman" w:hAnsi="Arial Narrow" w:cs="Arial"/>
+                <w:b/>
+                <w:bCs/>
+                <w:kern w:val="0"/>
+                <w:sz w:val="20"/>
+                <w:szCs w:val="20"/>
+                <w14:ligatures w14:val="none"/>
+              </w:rPr>
+              <w:t>{n}</w:t>
             </w:r>
           </w:p>
         </w:tc>
         <w:tc>
           <w:tcPr>
-            <w:tcW w:w="0" w:type="auto"/>
+            <w:tcW w:w="1433" w:type="dxa"/>
             <w:gridSpan w:val="5"/>
             <w:tcBorders>
               <w:top w:val="single" w:sz="6" w:space="0" w:color="CCCCCC"/>
@@ -941,116 +980,22 @@
                 <w:szCs w:val="20"/>
                 <w14:ligatures w14:val="none"/>
               </w:rPr>
-              <w:t>{d</w:t>
-            </w:r>
-            <w:r>
-              <w:rPr>
-                <w:rFonts w:ascii="Arial Narrow" w:eastAsia="Times New Roman" w:hAnsi="Arial Narrow" w:cs="Arial"/>
-                <w:b/>
-                <w:bCs/>
-                <w:kern w:val="0"/>
-                <w:sz w:val="20"/>
-                <w:szCs w:val="20"/>
-                <w14:ligatures w14:val="none"/>
-              </w:rPr>
-              <w:t>ay</w:t>
-            </w:r>
-            <w:r>
-              <w:rPr>
-                <w:rFonts w:ascii="Arial Narrow" w:eastAsia="Times New Roman" w:hAnsi="Arial Narrow" w:cs="Arial"/>
-                <w:b/>
-                <w:bCs/>
-                <w:kern w:val="0"/>
-                <w:sz w:val="20"/>
-                <w:szCs w:val="20"/>
-                <w14:ligatures w14:val="none"/>
-              </w:rPr>
-              <w:t>}</w:t>
-            </w:r>
-            <w:r>
-              <w:rPr>
-                <w:rFonts w:ascii="Arial Narrow" w:eastAsia="Times New Roman" w:hAnsi="Arial Narrow" w:cs="Arial"/>
-                <w:b/>
-                <w:bCs/>
-                <w:kern w:val="0"/>
-                <w:sz w:val="20"/>
-                <w:szCs w:val="20"/>
-                <w14:ligatures w14:val="none"/>
-              </w:rPr>
-              <w:t>/</w:t>
-            </w:r>
-            <w:r>
-              <w:rPr>
-                <w:rFonts w:ascii="Arial Narrow" w:eastAsia="Times New Roman" w:hAnsi="Arial Narrow" w:cs="Arial"/>
-                <w:b/>
-                <w:bCs/>
-                <w:kern w:val="0"/>
-                <w:sz w:val="20"/>
-                <w:szCs w:val="20"/>
-                <w14:ligatures w14:val="none"/>
-              </w:rPr>
               <w:t>{</w:t>
             </w:r>
-            <w:r>
-              <w:rPr>
-                <w:rFonts w:ascii="Arial Narrow" w:eastAsia="Times New Roman" w:hAnsi="Arial Narrow" w:cs="Arial"/>
-                <w:b/>
-                <w:bCs/>
-                <w:kern w:val="0"/>
-                <w:sz w:val="20"/>
-                <w:szCs w:val="20"/>
-                <w14:ligatures w14:val="none"/>
-              </w:rPr>
-              <w:t>month</w:t>
-            </w:r>
-            <w:r>
-              <w:rPr>
-                <w:rFonts w:ascii="Arial Narrow" w:eastAsia="Times New Roman" w:hAnsi="Arial Narrow" w:cs="Arial"/>
-                <w:b/>
-                <w:bCs/>
-                <w:kern w:val="0"/>
-                <w:sz w:val="20"/>
-                <w:szCs w:val="20"/>
-                <w14:ligatures w14:val="none"/>
-              </w:rPr>
-              <w:t>}</w:t>
-            </w:r>
-            <w:r>
-              <w:rPr>
-                <w:rFonts w:ascii="Arial Narrow" w:eastAsia="Times New Roman" w:hAnsi="Arial Narrow" w:cs="Arial"/>
-                <w:b/>
-                <w:bCs/>
-                <w:kern w:val="0"/>
-                <w:sz w:val="20"/>
-                <w:szCs w:val="20"/>
-                <w14:ligatures w14:val="none"/>
-              </w:rPr>
-              <w:t>/</w:t>
-            </w:r>
-            <w:r>
-              <w:rPr>
-                <w:rFonts w:ascii="Arial Narrow" w:eastAsia="Times New Roman" w:hAnsi="Arial Narrow" w:cs="Arial"/>
-                <w:b/>
-                <w:bCs/>
-                <w:kern w:val="0"/>
-                <w:sz w:val="20"/>
-                <w:szCs w:val="20"/>
-                <w14:ligatures w14:val="none"/>
-              </w:rPr>
-              <w:t>{</w:t>
-            </w:r>
-            <w:r>
-              <w:rPr>
-                <w:rFonts w:ascii="Arial Narrow" w:eastAsia="Times New Roman" w:hAnsi="Arial Narrow" w:cs="Arial"/>
-                <w:b/>
-                <w:bCs/>
-                <w:kern w:val="0"/>
-                <w:sz w:val="20"/>
-                <w:szCs w:val="20"/>
-                <w14:ligatures w14:val="none"/>
-              </w:rPr>
-              <w:t>year</w:t>
-            </w:r>
+            <w:proofErr w:type="spellStart"/>
+            <w:r>
+              <w:rPr>
+                <w:rFonts w:ascii="Arial Narrow" w:eastAsia="Times New Roman" w:hAnsi="Arial Narrow" w:cs="Arial"/>
+                <w:b/>
+                <w:bCs/>
+                <w:kern w:val="0"/>
+                <w:sz w:val="20"/>
+                <w:szCs w:val="20"/>
+                <w14:ligatures w14:val="none"/>
+              </w:rPr>
+              <w:t>fecha</w:t>
+            </w:r>
+            <w:proofErr w:type="spellEnd"/>
             <w:r>
               <w:rPr>
                 <w:rFonts w:ascii="Arial Narrow" w:eastAsia="Times New Roman" w:hAnsi="Arial Narrow" w:cs="Arial"/>
@@ -1108,7 +1053,33 @@
                 <w:szCs w:val="20"/>
                 <w14:ligatures w14:val="none"/>
               </w:rPr>
-              <w:t>20:30</w:t>
+              <w:t>{</w:t>
+            </w:r>
+            <w:proofErr w:type="spellStart"/>
+            <w:r>
+              <w:rPr>
+                <w:rFonts w:ascii="Arial Narrow" w:eastAsia="Times New Roman" w:hAnsi="Arial Narrow" w:cs="Arial"/>
+                <w:b/>
+                <w:bCs/>
+                <w:kern w:val="0"/>
+                <w:sz w:val="20"/>
+                <w:szCs w:val="20"/>
+                <w14:ligatures w14:val="none"/>
+              </w:rPr>
+              <w:t>horaInicio</w:t>
+            </w:r>
+            <w:proofErr w:type="spellEnd"/>
+            <w:r>
+              <w:rPr>
+                <w:rFonts w:ascii="Arial Narrow" w:eastAsia="Times New Roman" w:hAnsi="Arial Narrow" w:cs="Arial"/>
+                <w:b/>
+                <w:bCs/>
+                <w:kern w:val="0"/>
+                <w:sz w:val="20"/>
+                <w:szCs w:val="20"/>
+                <w14:ligatures w14:val="none"/>
+              </w:rPr>
+              <w:t>}</w:t>
             </w:r>
           </w:p>
         </w:tc>
@@ -1156,608 +1127,43 @@
               </w:rPr>
               <w:t>{</w:t>
             </w:r>
-            <w:r>
-              <w:rPr>
-                <w:rFonts w:ascii="Arial Narrow" w:eastAsia="Times New Roman" w:hAnsi="Arial Narrow" w:cs="Arial"/>
-                <w:b/>
-                <w:bCs/>
-                <w:kern w:val="0"/>
-                <w:sz w:val="20"/>
-                <w:szCs w:val="20"/>
-                <w14:ligatures w14:val="none"/>
-              </w:rPr>
-              <w:t>hour</w:t>
-            </w:r>
-            <w:r>
-              <w:rPr>
-                <w:rFonts w:ascii="Arial Narrow" w:eastAsia="Times New Roman" w:hAnsi="Arial Narrow" w:cs="Arial"/>
-                <w:b/>
-                <w:bCs/>
-                <w:kern w:val="0"/>
-                <w:sz w:val="20"/>
-                <w:szCs w:val="20"/>
-                <w14:ligatures w14:val="none"/>
-              </w:rPr>
-              <w:t>}</w:t>
-            </w:r>
-            <w:r>
-              <w:rPr>
-                <w:rFonts w:ascii="Arial Narrow" w:eastAsia="Times New Roman" w:hAnsi="Arial Narrow" w:cs="Arial"/>
-                <w:b/>
-                <w:bCs/>
-                <w:kern w:val="0"/>
-                <w:sz w:val="20"/>
-                <w:szCs w:val="20"/>
-                <w14:ligatures w14:val="none"/>
-              </w:rPr>
-              <w:t>:</w:t>
-            </w:r>
-            <w:r>
-              <w:rPr>
-                <w:rFonts w:ascii="Arial Narrow" w:eastAsia="Times New Roman" w:hAnsi="Arial Narrow" w:cs="Arial"/>
-                <w:b/>
-                <w:bCs/>
-                <w:kern w:val="0"/>
-                <w:sz w:val="20"/>
-                <w:szCs w:val="20"/>
-                <w14:ligatures w14:val="none"/>
-              </w:rPr>
-              <w:t>{</w:t>
-            </w:r>
-            <w:r>
-              <w:rPr>
-                <w:rFonts w:ascii="Arial Narrow" w:eastAsia="Times New Roman" w:hAnsi="Arial Narrow" w:cs="Arial"/>
-                <w:b/>
-                <w:bCs/>
-                <w:kern w:val="0"/>
-                <w:sz w:val="20"/>
-                <w:szCs w:val="20"/>
-                <w14:ligatures w14:val="none"/>
-              </w:rPr>
-              <w:t>minute</w:t>
-            </w:r>
-            <w:r>
-              <w:rPr>
-                <w:rFonts w:ascii="Arial Narrow" w:eastAsia="Times New Roman" w:hAnsi="Arial Narrow" w:cs="Arial"/>
-                <w:b/>
-                <w:bCs/>
-                <w:kern w:val="0"/>
-                <w:sz w:val="20"/>
-                <w:szCs w:val="20"/>
-                <w14:ligatures w14:val="none"/>
-              </w:rPr>
-              <w:t>}</w:t>
-            </w:r>
-          </w:p>
-        </w:tc>
-      </w:tr>
-      <w:tr>
-        <w:trPr>
-          <w:trHeight w:val="315"/>
-        </w:trPr>
-        <w:tc>
-          <w:tcPr>
-            <w:tcW w:w="0" w:type="auto"/>
-            <w:tcBorders>
-              <w:top w:val="single" w:sz="6" w:space="0" w:color="CCCCCC"/>
-              <w:left w:val="single" w:sz="6" w:space="0" w:color="000000"/>
-              <w:bottom w:val="single" w:sz="6" w:space="0" w:color="000000"/>
-              <w:right w:val="single" w:sz="6" w:space="0" w:color="000000"/>
-            </w:tcBorders>
-            <w:shd w:val="clear" w:color="auto" w:fill="FFFFFF"/>
-            <w:tcMar>
-              <w:top w:w="30" w:type="dxa"/>
-              <w:left w:w="45" w:type="dxa"/>
-              <w:bottom w:w="30" w:type="dxa"/>
-              <w:right w:w="45" w:type="dxa"/>
-            </w:tcMar>
-            <w:vAlign w:val="bottom"/>
-            <w:hideMark/>
-          </w:tcPr>
-          <w:p>
-            <w:pPr>
-              <w:jc w:val="center"/>
-              <w:rPr>
-                <w:rFonts w:ascii="Arial Narrow" w:eastAsia="Times New Roman" w:hAnsi="Arial Narrow" w:cs="Arial"/>
-                <w:b/>
-                <w:bCs/>
-                <w:kern w:val="0"/>
-                <w:sz w:val="20"/>
-                <w:szCs w:val="20"/>
-                <w14:ligatures w14:val="none"/>
-              </w:rPr>
-            </w:pPr>
-            <w:r>
-              <w:rPr>
-                <w:rFonts w:ascii="Arial Narrow" w:eastAsia="Times New Roman" w:hAnsi="Arial Narrow" w:cs="Arial"/>
-                <w:b/>
-                <w:bCs/>
-                <w:kern w:val="0"/>
-                <w:sz w:val="20"/>
-                <w:szCs w:val="20"/>
-                <w14:ligatures w14:val="none"/>
-              </w:rPr>
-              <w:t>2</w:t>
-            </w:r>
-          </w:p>
-        </w:tc>
-        <w:tc>
-          <w:tcPr>
-            <w:tcW w:w="0" w:type="auto"/>
-            <w:gridSpan w:val="5"/>
-            <w:tcBorders>
-              <w:top w:val="single" w:sz="6" w:space="0" w:color="CCCCCC"/>
-              <w:left w:val="single" w:sz="6" w:space="0" w:color="CCCCCC"/>
-              <w:bottom w:val="single" w:sz="6" w:space="0" w:color="000000"/>
-              <w:right w:val="single" w:sz="6" w:space="0" w:color="000000"/>
-            </w:tcBorders>
-            <w:shd w:val="clear" w:color="auto" w:fill="FFFFFF"/>
-            <w:tcMar>
-              <w:top w:w="30" w:type="dxa"/>
-              <w:left w:w="45" w:type="dxa"/>
-              <w:bottom w:w="30" w:type="dxa"/>
-              <w:right w:w="45" w:type="dxa"/>
-            </w:tcMar>
-            <w:vAlign w:val="bottom"/>
-            <w:hideMark/>
-          </w:tcPr>
-          <w:p>
-            <w:pPr>
-              <w:jc w:val="center"/>
-              <w:rPr>
-                <w:rFonts w:ascii="Arial Narrow" w:eastAsia="Times New Roman" w:hAnsi="Arial Narrow" w:cs="Arial"/>
-                <w:b/>
-                <w:bCs/>
-                <w:color w:val="808080"/>
-                <w:kern w:val="0"/>
-                <w:lang w:val="es-ES"/>
-                <w14:ligatures w14:val="none"/>
-              </w:rPr>
-            </w:pPr>
-          </w:p>
-        </w:tc>
-        <w:tc>
-          <w:tcPr>
-            <w:tcW w:w="0" w:type="auto"/>
-            <w:gridSpan w:val="3"/>
-            <w:tcBorders>
-              <w:top w:val="single" w:sz="6" w:space="0" w:color="CCCCCC"/>
-              <w:left w:val="single" w:sz="6" w:space="0" w:color="CCCCCC"/>
-              <w:bottom w:val="single" w:sz="6" w:space="0" w:color="000000"/>
-              <w:right w:val="single" w:sz="6" w:space="0" w:color="000000"/>
-            </w:tcBorders>
-            <w:shd w:val="clear" w:color="auto" w:fill="FFFFFF"/>
-            <w:tcMar>
-              <w:top w:w="30" w:type="dxa"/>
-              <w:left w:w="45" w:type="dxa"/>
-              <w:bottom w:w="30" w:type="dxa"/>
-              <w:right w:w="45" w:type="dxa"/>
-            </w:tcMar>
-            <w:hideMark/>
-          </w:tcPr>
-          <w:p>
-            <w:pPr>
-              <w:jc w:val="center"/>
-              <w:rPr>
-                <w:rFonts w:ascii="Arial Narrow" w:eastAsia="Times New Roman" w:hAnsi="Arial Narrow" w:cs="Arial"/>
-                <w:b/>
-                <w:bCs/>
-                <w:kern w:val="0"/>
-                <w:sz w:val="20"/>
-                <w:szCs w:val="20"/>
-                <w14:ligatures w14:val="none"/>
-              </w:rPr>
-            </w:pPr>
-            <w:r>
-              <w:rPr>
-                <w:rFonts w:ascii="Arial Narrow" w:eastAsia="Times New Roman" w:hAnsi="Arial Narrow" w:cs="Arial"/>
-                <w:b/>
-                <w:bCs/>
-                <w:kern w:val="0"/>
-                <w:sz w:val="20"/>
-                <w:szCs w:val="20"/>
-                <w14:ligatures w14:val="none"/>
-              </w:rPr>
-              <w:t>0:00</w:t>
-            </w:r>
-          </w:p>
-        </w:tc>
-        <w:tc>
-          <w:tcPr>
-            <w:tcW w:w="0" w:type="auto"/>
-            <w:tcBorders>
-              <w:top w:val="single" w:sz="6" w:space="0" w:color="CCCCCC"/>
-              <w:left w:val="single" w:sz="6" w:space="0" w:color="CCCCCC"/>
-              <w:bottom w:val="single" w:sz="6" w:space="0" w:color="000000"/>
-              <w:right w:val="single" w:sz="6" w:space="0" w:color="000000"/>
-            </w:tcBorders>
-            <w:shd w:val="clear" w:color="auto" w:fill="FFFFFF"/>
-            <w:tcMar>
-              <w:top w:w="30" w:type="dxa"/>
-              <w:left w:w="45" w:type="dxa"/>
-              <w:bottom w:w="30" w:type="dxa"/>
-              <w:right w:w="45" w:type="dxa"/>
-            </w:tcMar>
-            <w:hideMark/>
-          </w:tcPr>
-          <w:p>
-            <w:pPr>
-              <w:jc w:val="center"/>
-              <w:rPr>
-                <w:rFonts w:ascii="Arial Narrow" w:eastAsia="Times New Roman" w:hAnsi="Arial Narrow" w:cs="Arial"/>
-                <w:b/>
-                <w:bCs/>
-                <w:kern w:val="0"/>
-                <w:sz w:val="20"/>
-                <w:szCs w:val="20"/>
-                <w14:ligatures w14:val="none"/>
-              </w:rPr>
-            </w:pPr>
-            <w:r>
-              <w:rPr>
-                <w:rFonts w:ascii="Arial Narrow" w:eastAsia="Times New Roman" w:hAnsi="Arial Narrow" w:cs="Arial"/>
-                <w:b/>
-                <w:bCs/>
-                <w:kern w:val="0"/>
-                <w:sz w:val="20"/>
-                <w:szCs w:val="20"/>
-                <w14:ligatures w14:val="none"/>
-              </w:rPr>
-              <w:t>0:00</w:t>
-            </w:r>
-          </w:p>
-        </w:tc>
-      </w:tr>
-      <w:tr>
-        <w:trPr>
-          <w:trHeight w:val="315"/>
-        </w:trPr>
-        <w:tc>
-          <w:tcPr>
-            <w:tcW w:w="0" w:type="auto"/>
-            <w:tcBorders>
-              <w:top w:val="single" w:sz="6" w:space="0" w:color="CCCCCC"/>
-              <w:left w:val="single" w:sz="6" w:space="0" w:color="000000"/>
-              <w:bottom w:val="single" w:sz="6" w:space="0" w:color="000000"/>
-              <w:right w:val="single" w:sz="6" w:space="0" w:color="000000"/>
-            </w:tcBorders>
-            <w:shd w:val="clear" w:color="auto" w:fill="FFFFFF"/>
-            <w:tcMar>
-              <w:top w:w="30" w:type="dxa"/>
-              <w:left w:w="45" w:type="dxa"/>
-              <w:bottom w:w="30" w:type="dxa"/>
-              <w:right w:w="45" w:type="dxa"/>
-            </w:tcMar>
-            <w:vAlign w:val="bottom"/>
-            <w:hideMark/>
-          </w:tcPr>
-          <w:p>
-            <w:pPr>
-              <w:jc w:val="center"/>
-              <w:rPr>
-                <w:rFonts w:ascii="Arial Narrow" w:eastAsia="Times New Roman" w:hAnsi="Arial Narrow" w:cs="Arial"/>
-                <w:b/>
-                <w:bCs/>
-                <w:kern w:val="0"/>
-                <w:sz w:val="20"/>
-                <w:szCs w:val="20"/>
-                <w14:ligatures w14:val="none"/>
-              </w:rPr>
-            </w:pPr>
-            <w:r>
-              <w:rPr>
-                <w:rFonts w:ascii="Arial Narrow" w:eastAsia="Times New Roman" w:hAnsi="Arial Narrow" w:cs="Arial"/>
-                <w:b/>
-                <w:bCs/>
-                <w:kern w:val="0"/>
-                <w:sz w:val="20"/>
-                <w:szCs w:val="20"/>
-                <w14:ligatures w14:val="none"/>
-              </w:rPr>
-              <w:t>3</w:t>
-            </w:r>
-          </w:p>
-        </w:tc>
-        <w:tc>
-          <w:tcPr>
-            <w:tcW w:w="0" w:type="auto"/>
-            <w:gridSpan w:val="5"/>
-            <w:tcBorders>
-              <w:top w:val="single" w:sz="6" w:space="0" w:color="CCCCCC"/>
-              <w:left w:val="single" w:sz="6" w:space="0" w:color="CCCCCC"/>
-              <w:bottom w:val="single" w:sz="6" w:space="0" w:color="000000"/>
-              <w:right w:val="single" w:sz="6" w:space="0" w:color="000000"/>
-            </w:tcBorders>
-            <w:shd w:val="clear" w:color="auto" w:fill="FFFFFF"/>
-            <w:tcMar>
-              <w:top w:w="30" w:type="dxa"/>
-              <w:left w:w="45" w:type="dxa"/>
-              <w:bottom w:w="30" w:type="dxa"/>
-              <w:right w:w="45" w:type="dxa"/>
-            </w:tcMar>
-            <w:vAlign w:val="bottom"/>
-            <w:hideMark/>
-          </w:tcPr>
-          <w:p>
-            <w:pPr>
-              <w:jc w:val="center"/>
-              <w:rPr>
-                <w:rFonts w:ascii="Arial Narrow" w:eastAsia="Times New Roman" w:hAnsi="Arial Narrow" w:cs="Arial"/>
-                <w:b/>
-                <w:bCs/>
-                <w:color w:val="808080"/>
-                <w:kern w:val="0"/>
-                <w:lang w:val="es-ES"/>
-                <w14:ligatures w14:val="none"/>
-              </w:rPr>
-            </w:pPr>
-          </w:p>
-        </w:tc>
-        <w:tc>
-          <w:tcPr>
-            <w:tcW w:w="0" w:type="auto"/>
-            <w:gridSpan w:val="3"/>
-            <w:tcBorders>
-              <w:top w:val="single" w:sz="6" w:space="0" w:color="CCCCCC"/>
-              <w:left w:val="single" w:sz="6" w:space="0" w:color="CCCCCC"/>
-              <w:bottom w:val="single" w:sz="6" w:space="0" w:color="000000"/>
-              <w:right w:val="single" w:sz="6" w:space="0" w:color="000000"/>
-            </w:tcBorders>
-            <w:shd w:val="clear" w:color="auto" w:fill="FFFFFF"/>
-            <w:tcMar>
-              <w:top w:w="30" w:type="dxa"/>
-              <w:left w:w="45" w:type="dxa"/>
-              <w:bottom w:w="30" w:type="dxa"/>
-              <w:right w:w="45" w:type="dxa"/>
-            </w:tcMar>
-            <w:hideMark/>
-          </w:tcPr>
-          <w:p>
-            <w:pPr>
-              <w:jc w:val="center"/>
-              <w:rPr>
-                <w:rFonts w:ascii="Arial Narrow" w:eastAsia="Times New Roman" w:hAnsi="Arial Narrow" w:cs="Arial"/>
-                <w:b/>
-                <w:bCs/>
-                <w:kern w:val="0"/>
-                <w:sz w:val="20"/>
-                <w:szCs w:val="20"/>
-                <w14:ligatures w14:val="none"/>
-              </w:rPr>
-            </w:pPr>
-            <w:r>
-              <w:rPr>
-                <w:rFonts w:ascii="Arial Narrow" w:eastAsia="Times New Roman" w:hAnsi="Arial Narrow" w:cs="Arial"/>
-                <w:b/>
-                <w:bCs/>
-                <w:kern w:val="0"/>
-                <w:sz w:val="20"/>
-                <w:szCs w:val="20"/>
-                <w14:ligatures w14:val="none"/>
-              </w:rPr>
-              <w:t>0:00</w:t>
-            </w:r>
-          </w:p>
-        </w:tc>
-        <w:tc>
-          <w:tcPr>
-            <w:tcW w:w="0" w:type="auto"/>
-            <w:tcBorders>
-              <w:top w:val="single" w:sz="6" w:space="0" w:color="CCCCCC"/>
-              <w:left w:val="single" w:sz="6" w:space="0" w:color="CCCCCC"/>
-              <w:bottom w:val="single" w:sz="6" w:space="0" w:color="000000"/>
-              <w:right w:val="single" w:sz="6" w:space="0" w:color="000000"/>
-            </w:tcBorders>
-            <w:shd w:val="clear" w:color="auto" w:fill="FFFFFF"/>
-            <w:tcMar>
-              <w:top w:w="30" w:type="dxa"/>
-              <w:left w:w="45" w:type="dxa"/>
-              <w:bottom w:w="30" w:type="dxa"/>
-              <w:right w:w="45" w:type="dxa"/>
-            </w:tcMar>
-            <w:hideMark/>
-          </w:tcPr>
-          <w:p>
-            <w:pPr>
-              <w:jc w:val="center"/>
-              <w:rPr>
-                <w:rFonts w:ascii="Arial Narrow" w:eastAsia="Times New Roman" w:hAnsi="Arial Narrow" w:cs="Arial"/>
-                <w:b/>
-                <w:bCs/>
-                <w:kern w:val="0"/>
-                <w:sz w:val="20"/>
-                <w:szCs w:val="20"/>
-                <w14:ligatures w14:val="none"/>
-              </w:rPr>
-            </w:pPr>
-            <w:r>
-              <w:rPr>
-                <w:rFonts w:ascii="Arial Narrow" w:eastAsia="Times New Roman" w:hAnsi="Arial Narrow" w:cs="Arial"/>
-                <w:b/>
-                <w:bCs/>
-                <w:kern w:val="0"/>
-                <w:sz w:val="20"/>
-                <w:szCs w:val="20"/>
-                <w14:ligatures w14:val="none"/>
-              </w:rPr>
-              <w:t>0:00</w:t>
-            </w:r>
-          </w:p>
-        </w:tc>
-      </w:tr>
-      <w:tr>
-        <w:trPr>
-          <w:trHeight w:val="315"/>
-        </w:trPr>
-        <w:tc>
-          <w:tcPr>
-            <w:tcW w:w="0" w:type="auto"/>
-            <w:tcBorders>
-              <w:top w:val="single" w:sz="6" w:space="0" w:color="CCCCCC"/>
-              <w:left w:val="single" w:sz="6" w:space="0" w:color="000000"/>
-              <w:bottom w:val="single" w:sz="6" w:space="0" w:color="000000"/>
-              <w:right w:val="single" w:sz="6" w:space="0" w:color="000000"/>
-            </w:tcBorders>
-            <w:shd w:val="clear" w:color="auto" w:fill="FFFFFF"/>
-            <w:tcMar>
-              <w:top w:w="30" w:type="dxa"/>
-              <w:left w:w="45" w:type="dxa"/>
-              <w:bottom w:w="30" w:type="dxa"/>
-              <w:right w:w="45" w:type="dxa"/>
-            </w:tcMar>
-            <w:vAlign w:val="bottom"/>
-            <w:hideMark/>
-          </w:tcPr>
-          <w:p>
-            <w:pPr>
-              <w:jc w:val="center"/>
-              <w:rPr>
-                <w:rFonts w:ascii="Arial Narrow" w:eastAsia="Times New Roman" w:hAnsi="Arial Narrow" w:cs="Arial"/>
-                <w:b/>
-                <w:bCs/>
-                <w:kern w:val="0"/>
-                <w:sz w:val="20"/>
-                <w:szCs w:val="20"/>
-                <w14:ligatures w14:val="none"/>
-              </w:rPr>
-            </w:pPr>
-            <w:r>
-              <w:rPr>
-                <w:rFonts w:ascii="Arial Narrow" w:eastAsia="Times New Roman" w:hAnsi="Arial Narrow" w:cs="Arial"/>
-                <w:b/>
-                <w:bCs/>
-                <w:kern w:val="0"/>
-                <w:sz w:val="20"/>
-                <w:szCs w:val="20"/>
-                <w14:ligatures w14:val="none"/>
-              </w:rPr>
-              <w:t>4</w:t>
-            </w:r>
-          </w:p>
-        </w:tc>
-        <w:tc>
-          <w:tcPr>
-            <w:tcW w:w="0" w:type="auto"/>
-            <w:gridSpan w:val="5"/>
-            <w:tcBorders>
-              <w:top w:val="single" w:sz="6" w:space="0" w:color="CCCCCC"/>
-              <w:left w:val="single" w:sz="6" w:space="0" w:color="CCCCCC"/>
-              <w:bottom w:val="single" w:sz="6" w:space="0" w:color="000000"/>
-              <w:right w:val="single" w:sz="6" w:space="0" w:color="000000"/>
-            </w:tcBorders>
-            <w:shd w:val="clear" w:color="auto" w:fill="FFFFFF"/>
-            <w:tcMar>
-              <w:top w:w="30" w:type="dxa"/>
-              <w:left w:w="45" w:type="dxa"/>
-              <w:bottom w:w="30" w:type="dxa"/>
-              <w:right w:w="45" w:type="dxa"/>
-            </w:tcMar>
-            <w:vAlign w:val="bottom"/>
-            <w:hideMark/>
-          </w:tcPr>
-          <w:p>
-            <w:pPr>
-              <w:jc w:val="center"/>
-              <w:rPr>
-                <w:rFonts w:ascii="Arial Narrow" w:eastAsia="Times New Roman" w:hAnsi="Arial Narrow" w:cs="Arial"/>
-                <w:b/>
-                <w:bCs/>
-                <w:color w:val="808080"/>
-                <w:kern w:val="0"/>
-                <w:lang w:val="es-ES"/>
-                <w14:ligatures w14:val="none"/>
-              </w:rPr>
-            </w:pPr>
-          </w:p>
-        </w:tc>
-        <w:tc>
-          <w:tcPr>
-            <w:tcW w:w="0" w:type="auto"/>
-            <w:gridSpan w:val="3"/>
-            <w:tcBorders>
-              <w:top w:val="single" w:sz="6" w:space="0" w:color="CCCCCC"/>
-              <w:left w:val="single" w:sz="6" w:space="0" w:color="CCCCCC"/>
-              <w:bottom w:val="single" w:sz="6" w:space="0" w:color="000000"/>
-              <w:right w:val="single" w:sz="6" w:space="0" w:color="000000"/>
-            </w:tcBorders>
-            <w:shd w:val="clear" w:color="auto" w:fill="FFFFFF"/>
-            <w:tcMar>
-              <w:top w:w="30" w:type="dxa"/>
-              <w:left w:w="45" w:type="dxa"/>
-              <w:bottom w:w="30" w:type="dxa"/>
-              <w:right w:w="45" w:type="dxa"/>
-            </w:tcMar>
-            <w:hideMark/>
-          </w:tcPr>
-          <w:p>
-            <w:pPr>
-              <w:jc w:val="center"/>
-              <w:rPr>
-                <w:rFonts w:ascii="Arial Narrow" w:eastAsia="Times New Roman" w:hAnsi="Arial Narrow" w:cs="Arial"/>
-                <w:b/>
-                <w:bCs/>
-                <w:kern w:val="0"/>
-                <w:sz w:val="20"/>
-                <w:szCs w:val="20"/>
-                <w14:ligatures w14:val="none"/>
-              </w:rPr>
-            </w:pPr>
-            <w:r>
-              <w:rPr>
-                <w:rFonts w:ascii="Arial Narrow" w:eastAsia="Times New Roman" w:hAnsi="Arial Narrow" w:cs="Arial"/>
-                <w:b/>
-                <w:bCs/>
-                <w:kern w:val="0"/>
-                <w:sz w:val="20"/>
-                <w:szCs w:val="20"/>
-                <w14:ligatures w14:val="none"/>
-              </w:rPr>
-              <w:t>0:00</w:t>
-            </w:r>
-          </w:p>
-        </w:tc>
-        <w:tc>
-          <w:tcPr>
-            <w:tcW w:w="0" w:type="auto"/>
-            <w:tcBorders>
-              <w:top w:val="single" w:sz="6" w:space="0" w:color="CCCCCC"/>
-              <w:left w:val="single" w:sz="6" w:space="0" w:color="CCCCCC"/>
-              <w:bottom w:val="single" w:sz="6" w:space="0" w:color="000000"/>
-              <w:right w:val="single" w:sz="6" w:space="0" w:color="000000"/>
-            </w:tcBorders>
-            <w:shd w:val="clear" w:color="auto" w:fill="FFFFFF"/>
-            <w:tcMar>
-              <w:top w:w="30" w:type="dxa"/>
-              <w:left w:w="45" w:type="dxa"/>
-              <w:bottom w:w="30" w:type="dxa"/>
-              <w:right w:w="45" w:type="dxa"/>
-            </w:tcMar>
-            <w:hideMark/>
-          </w:tcPr>
-          <w:p>
-            <w:pPr>
-              <w:jc w:val="center"/>
-              <w:rPr>
-                <w:rFonts w:ascii="Arial Narrow" w:eastAsia="Times New Roman" w:hAnsi="Arial Narrow" w:cs="Arial"/>
-                <w:b/>
-                <w:bCs/>
-                <w:kern w:val="0"/>
-                <w:sz w:val="20"/>
-                <w:szCs w:val="20"/>
-                <w14:ligatures w14:val="none"/>
-              </w:rPr>
-            </w:pPr>
-            <w:r>
-              <w:rPr>
-                <w:rFonts w:ascii="Arial Narrow" w:eastAsia="Times New Roman" w:hAnsi="Arial Narrow" w:cs="Arial"/>
-                <w:b/>
-                <w:bCs/>
-                <w:kern w:val="0"/>
-                <w:sz w:val="20"/>
-                <w:szCs w:val="20"/>
-                <w14:ligatures w14:val="none"/>
-              </w:rPr>
-              <w:t>0:00</w:t>
+            <w:proofErr w:type="spellStart"/>
+            <w:r>
+              <w:rPr>
+                <w:rFonts w:ascii="Arial Narrow" w:eastAsia="Times New Roman" w:hAnsi="Arial Narrow" w:cs="Arial"/>
+                <w:b/>
+                <w:bCs/>
+                <w:kern w:val="0"/>
+                <w:sz w:val="20"/>
+                <w:szCs w:val="20"/>
+                <w14:ligatures w14:val="none"/>
+              </w:rPr>
+              <w:t>h</w:t>
+            </w:r>
+            <w:r>
+              <w:rPr>
+                <w:rFonts w:ascii="Arial Narrow" w:eastAsia="Times New Roman" w:hAnsi="Arial Narrow" w:cs="Arial"/>
+                <w:b/>
+                <w:bCs/>
+                <w:kern w:val="0"/>
+                <w:sz w:val="20"/>
+                <w:szCs w:val="20"/>
+                <w14:ligatures w14:val="none"/>
+              </w:rPr>
+              <w:t>oraSalida</w:t>
+            </w:r>
+            <w:proofErr w:type="spellEnd"/>
+            <w:r>
+              <w:rPr>
+                <w:rFonts w:ascii="Arial Narrow" w:eastAsia="Times New Roman" w:hAnsi="Arial Narrow" w:cs="Arial"/>
+                <w:b/>
+                <w:bCs/>
+                <w:kern w:val="0"/>
+                <w:sz w:val="20"/>
+                <w:szCs w:val="20"/>
+                <w14:ligatures w14:val="none"/>
+              </w:rPr>
+              <w:t>}{/}</w:t>
             </w:r>
           </w:p>
         </w:tc>
@@ -1835,7 +1241,7 @@
         </w:trPr>
         <w:tc>
           <w:tcPr>
-            <w:tcW w:w="0" w:type="auto"/>
+            <w:tcW w:w="2952" w:type="dxa"/>
             <w:tcBorders>
               <w:top w:val="single" w:sz="6" w:space="0" w:color="CCCCCC"/>
               <w:left w:val="single" w:sz="6" w:space="0" w:color="000000"/>
@@ -1881,7 +1287,7 @@
         </w:tc>
         <w:tc>
           <w:tcPr>
-            <w:tcW w:w="0" w:type="auto"/>
+            <w:tcW w:w="1147" w:type="dxa"/>
             <w:gridSpan w:val="4"/>
             <w:tcBorders>
               <w:top w:val="single" w:sz="6" w:space="0" w:color="CCCCCC"/>
@@ -1930,7 +1336,7 @@
         </w:tc>
         <w:tc>
           <w:tcPr>
-            <w:tcW w:w="0" w:type="auto"/>
+            <w:tcW w:w="2459" w:type="dxa"/>
             <w:gridSpan w:val="2"/>
             <w:tcBorders>
               <w:top w:val="single" w:sz="6" w:space="0" w:color="CCCCCC"/>
@@ -1977,7 +1383,7 @@
         </w:tc>
         <w:tc>
           <w:tcPr>
-            <w:tcW w:w="0" w:type="auto"/>
+            <w:tcW w:w="735" w:type="dxa"/>
             <w:gridSpan w:val="2"/>
             <w:tcBorders>
               <w:top w:val="single" w:sz="6" w:space="0" w:color="CCCCCC"/>
@@ -2077,7 +1483,7 @@
         </w:trPr>
         <w:tc>
           <w:tcPr>
-            <w:tcW w:w="0" w:type="auto"/>
+            <w:tcW w:w="2952" w:type="dxa"/>
             <w:tcBorders>
               <w:top w:val="single" w:sz="6" w:space="0" w:color="CCCCCC"/>
               <w:left w:val="single" w:sz="6" w:space="0" w:color="000000"/>
@@ -2117,13 +1523,39 @@
                 <w:szCs w:val="20"/>
                 <w14:ligatures w14:val="none"/>
               </w:rPr>
-              <w:t>1</w:t>
+              <w:t>{#integrantesAll}</w:t>
+            </w:r>
+          </w:p>
+          <w:p>
+            <w:pPr>
+              <w:jc w:val="center"/>
+              <w:rPr>
+                <w:rFonts w:ascii="Arial Narrow" w:eastAsia="Times New Roman" w:hAnsi="Arial Narrow" w:cs="Arial"/>
+                <w:b/>
+                <w:bCs/>
+                <w:kern w:val="0"/>
+                <w:sz w:val="20"/>
+                <w:szCs w:val="20"/>
+                <w14:ligatures w14:val="none"/>
+              </w:rPr>
+            </w:pPr>
+            <w:r>
+              <w:rPr>
+                <w:rFonts w:ascii="Arial Narrow" w:eastAsia="Times New Roman" w:hAnsi="Arial Narrow" w:cs="Arial"/>
+                <w:b/>
+                <w:bCs/>
+                <w:kern w:val="0"/>
+                <w:sz w:val="20"/>
+                <w:szCs w:val="20"/>
+                <w14:ligatures w14:val="none"/>
+              </w:rPr>
+              <w:t>{n}</w:t>
             </w:r>
           </w:p>
         </w:tc>
         <w:tc>
           <w:tcPr>
-            <w:tcW w:w="0" w:type="auto"/>
+            <w:tcW w:w="1147" w:type="dxa"/>
             <w:gridSpan w:val="4"/>
             <w:tcBorders>
               <w:top w:val="single" w:sz="6" w:space="0" w:color="CCCCCC"/>
@@ -2153,11 +1585,63 @@
                 <w14:ligatures w14:val="none"/>
               </w:rPr>
             </w:pPr>
+            <w:r>
+              <w:rPr>
+                <w:rFonts w:ascii="Arial Narrow" w:eastAsia="Times New Roman" w:hAnsi="Arial Narrow" w:cs="Arial"/>
+                <w:b/>
+                <w:bCs/>
+                <w:kern w:val="0"/>
+                <w:sz w:val="20"/>
+                <w:szCs w:val="20"/>
+                <w14:ligatures w14:val="none"/>
+              </w:rPr>
+              <w:t>{</w:t>
+            </w:r>
+            <w:proofErr w:type="spellStart"/>
+            <w:r>
+              <w:rPr>
+                <w:rFonts w:ascii="Arial Narrow" w:eastAsia="Times New Roman" w:hAnsi="Arial Narrow" w:cs="Arial"/>
+                <w:b/>
+                <w:bCs/>
+                <w:kern w:val="0"/>
+                <w:sz w:val="20"/>
+                <w:szCs w:val="20"/>
+                <w14:ligatures w14:val="none"/>
+              </w:rPr>
+              <w:t>nombre</w:t>
+            </w:r>
+            <w:proofErr w:type="spellEnd"/>
+            <w:r>
+              <w:rPr>
+                <w:rFonts w:ascii="Arial Narrow" w:eastAsia="Times New Roman" w:hAnsi="Arial Narrow" w:cs="Arial"/>
+                <w:b/>
+                <w:bCs/>
+                <w:kern w:val="0"/>
+                <w:sz w:val="20"/>
+                <w:szCs w:val="20"/>
+                <w14:ligatures w14:val="none"/>
+              </w:rPr>
+              <w:t>}</w:t>
+            </w:r>
+          </w:p>
+          <w:p>
+            <w:pPr>
+              <w:jc w:val="center"/>
+              <w:rPr>
+                <w:rFonts w:ascii="Arial Narrow" w:eastAsia="Times New Roman" w:hAnsi="Arial Narrow" w:cs="Arial"/>
+                <w:b/>
+                <w:bCs/>
+                <w:kern w:val="0"/>
+                <w:sz w:val="20"/>
+                <w:szCs w:val="20"/>
+                <w14:ligatures w14:val="none"/>
+              </w:rPr>
+            </w:pPr>
           </w:p>
         </w:tc>
         <w:tc>
           <w:tcPr>
-            <w:tcW w:w="0" w:type="auto"/>
+            <w:tcW w:w="2459" w:type="dxa"/>
             <w:gridSpan w:val="2"/>
             <w:tcBorders>
               <w:top w:val="single" w:sz="6" w:space="0" w:color="CCCCCC"/>
@@ -2178,17 +1662,31 @@
             <w:pPr>
               <w:rPr>
                 <w:rFonts w:ascii="Times New Roman" w:eastAsia="Times New Roman" w:hAnsi="Times New Roman" w:cs="Times New Roman"/>
-                <w:kern w:val="0"/>
-                <w:sz w:val="20"/>
-                <w:szCs w:val="20"/>
-                <w14:ligatures w14:val="none"/>
-              </w:rPr>
-            </w:pPr>
+                <w:b/>
+                <w:bCs/>
+                <w:kern w:val="0"/>
+                <w:sz w:val="20"/>
+                <w:szCs w:val="20"/>
+                <w14:ligatures w14:val="none"/>
+              </w:rPr>
+            </w:pPr>
+            <w:r>
+              <w:rPr>
+                <w:rFonts w:ascii="Times New Roman" w:eastAsia="Times New Roman" w:hAnsi="Times New Roman" w:cs="Times New Roman"/>
+                <w:b/>
+                <w:bCs/>
+                <w:kern w:val="0"/>
+                <w:sz w:val="20"/>
+                <w:szCs w:val="20"/>
+                <w14:ligatures w14:val="none"/>
+              </w:rPr>
+              <w:t>{cargo}</w:t>
+            </w:r>
           </w:p>
         </w:tc>
         <w:tc>
           <w:tcPr>
-            <w:tcW w:w="0" w:type="auto"/>
+            <w:tcW w:w="735" w:type="dxa"/>
             <w:gridSpan w:val="2"/>
             <w:tcBorders>
               <w:top w:val="single" w:sz="6" w:space="0" w:color="CCCCCC"/>
@@ -2209,12 +1707,50 @@
             <w:pPr>
               <w:rPr>
                 <w:rFonts w:ascii="Times New Roman" w:eastAsia="Times New Roman" w:hAnsi="Times New Roman" w:cs="Times New Roman"/>
-                <w:kern w:val="0"/>
-                <w:sz w:val="20"/>
-                <w:szCs w:val="20"/>
-                <w14:ligatures w14:val="none"/>
-              </w:rPr>
-            </w:pPr>
+                <w:b/>
+                <w:bCs/>
+                <w:kern w:val="0"/>
+                <w:sz w:val="20"/>
+                <w:szCs w:val="20"/>
+                <w14:ligatures w14:val="none"/>
+              </w:rPr>
+            </w:pPr>
+            <w:r>
+              <w:rPr>
+                <w:rFonts w:ascii="Times New Roman" w:eastAsia="Times New Roman" w:hAnsi="Times New Roman" w:cs="Times New Roman"/>
+                <w:b/>
+                <w:bCs/>
+                <w:kern w:val="0"/>
+                <w:sz w:val="20"/>
+                <w:szCs w:val="20"/>
+                <w14:ligatures w14:val="none"/>
+              </w:rPr>
+              <w:t>{c</w:t>
+            </w:r>
+            <w:r>
+              <w:rPr>
+                <w:rFonts w:ascii="Times New Roman" w:eastAsia="Times New Roman" w:hAnsi="Times New Roman" w:cs="Times New Roman"/>
+                <w:b/>
+                <w:bCs/>
+                <w:kern w:val="0"/>
+                <w:sz w:val="20"/>
+                <w:szCs w:val="20"/>
+                <w14:ligatures w14:val="none"/>
+              </w:rPr>
+              <w:t>arnet</w:t>
+            </w:r>
+            <w:r>
+              <w:rPr>
+                <w:rFonts w:ascii="Times New Roman" w:eastAsia="Times New Roman" w:hAnsi="Times New Roman" w:cs="Times New Roman"/>
+                <w:b/>
+                <w:bCs/>
+                <w:kern w:val="0"/>
+                <w:sz w:val="20"/>
+                <w:szCs w:val="20"/>
+                <w14:ligatures w14:val="none"/>
+              </w:rPr>
+              <w:t>}</w:t>
+            </w:r>
           </w:p>
         </w:tc>
         <w:tc>
@@ -2240,724 +1776,64 @@
             <w:pPr>
               <w:rPr>
                 <w:rFonts w:ascii="Times New Roman" w:eastAsia="Times New Roman" w:hAnsi="Times New Roman" w:cs="Times New Roman"/>
-                <w:kern w:val="0"/>
-                <w:sz w:val="20"/>
-                <w:szCs w:val="20"/>
-                <w14:ligatures w14:val="none"/>
-              </w:rPr>
-            </w:pPr>
-          </w:p>
-        </w:tc>
-      </w:tr>
-      <w:tr>
-        <w:trPr>
-          <w:trHeight w:val="315"/>
-        </w:trPr>
-        <w:tc>
-          <w:tcPr>
-            <w:tcW w:w="0" w:type="auto"/>
-            <w:tcBorders>
-              <w:top w:val="single" w:sz="6" w:space="0" w:color="CCCCCC"/>
-              <w:left w:val="single" w:sz="6" w:space="0" w:color="000000"/>
-              <w:bottom w:val="single" w:sz="6" w:space="0" w:color="000000"/>
-              <w:right w:val="single" w:sz="6" w:space="0" w:color="000000"/>
-            </w:tcBorders>
-            <w:shd w:val="clear" w:color="auto" w:fill="FFFFFF"/>
-            <w:tcMar>
-              <w:top w:w="30" w:type="dxa"/>
-              <w:left w:w="45" w:type="dxa"/>
-              <w:bottom w:w="30" w:type="dxa"/>
-              <w:right w:w="45" w:type="dxa"/>
-            </w:tcMar>
-            <w:vAlign w:val="bottom"/>
-            <w:hideMark/>
-          </w:tcPr>
-          <w:p>
-            <w:pPr>
-              <w:jc w:val="center"/>
-              <w:rPr>
-                <w:rFonts w:ascii="Arial Narrow" w:eastAsia="Times New Roman" w:hAnsi="Arial Narrow" w:cs="Arial"/>
-                <w:b/>
-                <w:bCs/>
-                <w:kern w:val="0"/>
-                <w:sz w:val="20"/>
-                <w:szCs w:val="20"/>
-                <w14:ligatures w14:val="none"/>
-              </w:rPr>
-            </w:pPr>
-            <w:r>
-              <w:rPr>
-                <w:rFonts w:ascii="Arial Narrow" w:eastAsia="Times New Roman" w:hAnsi="Arial Narrow" w:cs="Arial"/>
-                <w:b/>
-                <w:bCs/>
-                <w:kern w:val="0"/>
-                <w:sz w:val="20"/>
-                <w:szCs w:val="20"/>
-                <w14:ligatures w14:val="none"/>
-              </w:rPr>
-              <w:t>2</w:t>
-            </w:r>
-          </w:p>
-        </w:tc>
-        <w:tc>
-          <w:tcPr>
-            <w:tcW w:w="0" w:type="auto"/>
-            <w:gridSpan w:val="4"/>
-            <w:tcBorders>
-              <w:top w:val="single" w:sz="6" w:space="0" w:color="CCCCCC"/>
-              <w:left w:val="single" w:sz="6" w:space="0" w:color="CCCCCC"/>
-              <w:bottom w:val="single" w:sz="6" w:space="0" w:color="000000"/>
-              <w:right w:val="single" w:sz="6" w:space="0" w:color="000000"/>
-            </w:tcBorders>
-            <w:tcMar>
-              <w:top w:w="30" w:type="dxa"/>
-              <w:left w:w="45" w:type="dxa"/>
-              <w:bottom w:w="30" w:type="dxa"/>
-              <w:right w:w="45" w:type="dxa"/>
-            </w:tcMar>
-            <w:vAlign w:val="bottom"/>
-            <w:hideMark/>
-          </w:tcPr>
-          <w:p>
-            <w:pPr>
-              <w:jc w:val="center"/>
-              <w:rPr>
-                <w:rFonts w:ascii="Arial Narrow" w:eastAsia="Times New Roman" w:hAnsi="Arial Narrow" w:cs="Arial"/>
-                <w:b/>
-                <w:bCs/>
-                <w:kern w:val="0"/>
-                <w:sz w:val="20"/>
-                <w:szCs w:val="20"/>
-                <w14:ligatures w14:val="none"/>
-              </w:rPr>
-            </w:pPr>
-          </w:p>
-        </w:tc>
-        <w:tc>
-          <w:tcPr>
-            <w:tcW w:w="0" w:type="auto"/>
-            <w:gridSpan w:val="2"/>
-            <w:tcBorders>
-              <w:top w:val="single" w:sz="6" w:space="0" w:color="CCCCCC"/>
-              <w:left w:val="single" w:sz="6" w:space="0" w:color="CCCCCC"/>
-              <w:bottom w:val="single" w:sz="6" w:space="0" w:color="000000"/>
-              <w:right w:val="single" w:sz="6" w:space="0" w:color="000000"/>
-            </w:tcBorders>
-            <w:tcMar>
-              <w:top w:w="30" w:type="dxa"/>
-              <w:left w:w="45" w:type="dxa"/>
-              <w:bottom w:w="30" w:type="dxa"/>
-              <w:right w:w="45" w:type="dxa"/>
-            </w:tcMar>
-            <w:vAlign w:val="bottom"/>
-            <w:hideMark/>
-          </w:tcPr>
-          <w:p>
-            <w:pPr>
+                <w:b/>
+                <w:bCs/>
+                <w:kern w:val="0"/>
+                <w:sz w:val="20"/>
+                <w:szCs w:val="20"/>
+                <w14:ligatures w14:val="none"/>
+              </w:rPr>
+            </w:pPr>
+            <w:r>
               <w:rPr>
                 <w:rFonts w:ascii="Times New Roman" w:eastAsia="Times New Roman" w:hAnsi="Times New Roman" w:cs="Times New Roman"/>
-                <w:kern w:val="0"/>
-                <w:sz w:val="20"/>
-                <w:szCs w:val="20"/>
-                <w14:ligatures w14:val="none"/>
-              </w:rPr>
-            </w:pPr>
-          </w:p>
-        </w:tc>
-        <w:tc>
-          <w:tcPr>
-            <w:tcW w:w="0" w:type="auto"/>
-            <w:gridSpan w:val="2"/>
-            <w:tcBorders>
-              <w:top w:val="single" w:sz="6" w:space="0" w:color="CCCCCC"/>
-              <w:left w:val="single" w:sz="6" w:space="0" w:color="CCCCCC"/>
-              <w:bottom w:val="single" w:sz="6" w:space="0" w:color="000000"/>
-              <w:right w:val="single" w:sz="6" w:space="0" w:color="000000"/>
-            </w:tcBorders>
-            <w:tcMar>
-              <w:top w:w="30" w:type="dxa"/>
-              <w:left w:w="45" w:type="dxa"/>
-              <w:bottom w:w="30" w:type="dxa"/>
-              <w:right w:w="45" w:type="dxa"/>
-            </w:tcMar>
-            <w:vAlign w:val="bottom"/>
-            <w:hideMark/>
-          </w:tcPr>
-          <w:p>
-            <w:pPr>
+                <w:b/>
+                <w:bCs/>
+                <w:kern w:val="0"/>
+                <w:sz w:val="20"/>
+                <w:szCs w:val="20"/>
+                <w14:ligatures w14:val="none"/>
+              </w:rPr>
+              <w:t>{</w:t>
+            </w:r>
+            <w:proofErr w:type="spellStart"/>
+            <w:r>
               <w:rPr>
                 <w:rFonts w:ascii="Times New Roman" w:eastAsia="Times New Roman" w:hAnsi="Times New Roman" w:cs="Times New Roman"/>
-                <w:kern w:val="0"/>
-                <w:sz w:val="20"/>
-                <w:szCs w:val="20"/>
-                <w14:ligatures w14:val="none"/>
-              </w:rPr>
-            </w:pPr>
-          </w:p>
-        </w:tc>
-        <w:tc>
-          <w:tcPr>
-            <w:tcW w:w="0" w:type="auto"/>
-            <w:tcBorders>
-              <w:top w:val="single" w:sz="6" w:space="0" w:color="CCCCCC"/>
-              <w:left w:val="single" w:sz="6" w:space="0" w:color="CCCCCC"/>
-              <w:bottom w:val="single" w:sz="6" w:space="0" w:color="000000"/>
-              <w:right w:val="single" w:sz="6" w:space="0" w:color="000000"/>
-            </w:tcBorders>
-            <w:shd w:val="clear" w:color="auto" w:fill="FFFFFF"/>
-            <w:tcMar>
-              <w:top w:w="30" w:type="dxa"/>
-              <w:left w:w="45" w:type="dxa"/>
-              <w:bottom w:w="30" w:type="dxa"/>
-              <w:right w:w="45" w:type="dxa"/>
-            </w:tcMar>
-            <w:vAlign w:val="bottom"/>
-            <w:hideMark/>
-          </w:tcPr>
-          <w:p>
-            <w:pPr>
+                <w:b/>
+                <w:bCs/>
+                <w:kern w:val="0"/>
+                <w:sz w:val="20"/>
+                <w:szCs w:val="20"/>
+                <w14:ligatures w14:val="none"/>
+              </w:rPr>
+              <w:t>empresa</w:t>
+            </w:r>
+            <w:proofErr w:type="spellEnd"/>
+            <w:r>
               <w:rPr>
                 <w:rFonts w:ascii="Times New Roman" w:eastAsia="Times New Roman" w:hAnsi="Times New Roman" w:cs="Times New Roman"/>
-                <w:kern w:val="0"/>
-                <w:sz w:val="20"/>
-                <w:szCs w:val="20"/>
-                <w14:ligatures w14:val="none"/>
-              </w:rPr>
-            </w:pPr>
-          </w:p>
-        </w:tc>
-      </w:tr>
-      <w:tr>
-        <w:trPr>
-          <w:trHeight w:val="315"/>
-        </w:trPr>
-        <w:tc>
-          <w:tcPr>
-            <w:tcW w:w="0" w:type="auto"/>
-            <w:tcBorders>
-              <w:top w:val="single" w:sz="6" w:space="0" w:color="CCCCCC"/>
-              <w:left w:val="single" w:sz="6" w:space="0" w:color="000000"/>
-              <w:bottom w:val="single" w:sz="6" w:space="0" w:color="000000"/>
-              <w:right w:val="single" w:sz="6" w:space="0" w:color="000000"/>
-            </w:tcBorders>
-            <w:shd w:val="clear" w:color="auto" w:fill="FFFFFF"/>
-            <w:tcMar>
-              <w:top w:w="30" w:type="dxa"/>
-              <w:left w:w="45" w:type="dxa"/>
-              <w:bottom w:w="30" w:type="dxa"/>
-              <w:right w:w="45" w:type="dxa"/>
-            </w:tcMar>
-            <w:vAlign w:val="bottom"/>
-            <w:hideMark/>
-          </w:tcPr>
-          <w:p>
-            <w:pPr>
-              <w:jc w:val="center"/>
-              <w:rPr>
-                <w:rFonts w:ascii="Arial Narrow" w:eastAsia="Times New Roman" w:hAnsi="Arial Narrow" w:cs="Arial"/>
-                <w:b/>
-                <w:bCs/>
-                <w:kern w:val="0"/>
-                <w:sz w:val="20"/>
-                <w:szCs w:val="20"/>
-                <w14:ligatures w14:val="none"/>
-              </w:rPr>
-            </w:pPr>
-            <w:r>
-              <w:rPr>
-                <w:rFonts w:ascii="Arial Narrow" w:eastAsia="Times New Roman" w:hAnsi="Arial Narrow" w:cs="Arial"/>
-                <w:b/>
-                <w:bCs/>
-                <w:kern w:val="0"/>
-                <w:sz w:val="20"/>
-                <w:szCs w:val="20"/>
-                <w14:ligatures w14:val="none"/>
-              </w:rPr>
-              <w:t>3</w:t>
-            </w:r>
-          </w:p>
-        </w:tc>
-        <w:tc>
-          <w:tcPr>
-            <w:tcW w:w="0" w:type="auto"/>
-            <w:gridSpan w:val="4"/>
-            <w:tcBorders>
-              <w:top w:val="single" w:sz="6" w:space="0" w:color="CCCCCC"/>
-              <w:left w:val="single" w:sz="6" w:space="0" w:color="CCCCCC"/>
-              <w:bottom w:val="single" w:sz="6" w:space="0" w:color="000000"/>
-              <w:right w:val="single" w:sz="6" w:space="0" w:color="000000"/>
-            </w:tcBorders>
-            <w:tcMar>
-              <w:top w:w="30" w:type="dxa"/>
-              <w:left w:w="45" w:type="dxa"/>
-              <w:bottom w:w="30" w:type="dxa"/>
-              <w:right w:w="45" w:type="dxa"/>
-            </w:tcMar>
-            <w:vAlign w:val="bottom"/>
-            <w:hideMark/>
-          </w:tcPr>
-          <w:p>
-            <w:pPr>
-              <w:jc w:val="center"/>
-              <w:rPr>
-                <w:rFonts w:ascii="Arial Narrow" w:eastAsia="Times New Roman" w:hAnsi="Arial Narrow" w:cs="Arial"/>
-                <w:b/>
-                <w:bCs/>
-                <w:kern w:val="0"/>
-                <w:sz w:val="20"/>
-                <w:szCs w:val="20"/>
-                <w14:ligatures w14:val="none"/>
-              </w:rPr>
-            </w:pPr>
-          </w:p>
-        </w:tc>
-        <w:tc>
-          <w:tcPr>
-            <w:tcW w:w="0" w:type="auto"/>
-            <w:gridSpan w:val="2"/>
-            <w:tcBorders>
-              <w:top w:val="single" w:sz="6" w:space="0" w:color="CCCCCC"/>
-              <w:left w:val="single" w:sz="6" w:space="0" w:color="CCCCCC"/>
-              <w:bottom w:val="single" w:sz="6" w:space="0" w:color="000000"/>
-              <w:right w:val="single" w:sz="6" w:space="0" w:color="000000"/>
-            </w:tcBorders>
-            <w:tcMar>
-              <w:top w:w="30" w:type="dxa"/>
-              <w:left w:w="45" w:type="dxa"/>
-              <w:bottom w:w="30" w:type="dxa"/>
-              <w:right w:w="45" w:type="dxa"/>
-            </w:tcMar>
-            <w:vAlign w:val="bottom"/>
-            <w:hideMark/>
-          </w:tcPr>
-          <w:p>
-            <w:pPr>
+                <w:b/>
+                <w:bCs/>
+                <w:kern w:val="0"/>
+                <w:sz w:val="20"/>
+                <w:szCs w:val="20"/>
+                <w14:ligatures w14:val="none"/>
+              </w:rPr>
+              <w:t>}</w:t>
+            </w:r>
+            <w:r>
               <w:rPr>
                 <w:rFonts w:ascii="Times New Roman" w:eastAsia="Times New Roman" w:hAnsi="Times New Roman" w:cs="Times New Roman"/>
-                <w:kern w:val="0"/>
-                <w:sz w:val="20"/>
-                <w:szCs w:val="20"/>
-                <w14:ligatures w14:val="none"/>
-              </w:rPr>
-            </w:pPr>
-          </w:p>
-        </w:tc>
-        <w:tc>
-          <w:tcPr>
-            <w:tcW w:w="0" w:type="auto"/>
-            <w:gridSpan w:val="2"/>
-            <w:tcBorders>
-              <w:top w:val="single" w:sz="6" w:space="0" w:color="CCCCCC"/>
-              <w:left w:val="single" w:sz="6" w:space="0" w:color="CCCCCC"/>
-              <w:bottom w:val="single" w:sz="6" w:space="0" w:color="000000"/>
-              <w:right w:val="single" w:sz="6" w:space="0" w:color="000000"/>
-            </w:tcBorders>
-            <w:tcMar>
-              <w:top w:w="30" w:type="dxa"/>
-              <w:left w:w="45" w:type="dxa"/>
-              <w:bottom w:w="30" w:type="dxa"/>
-              <w:right w:w="45" w:type="dxa"/>
-            </w:tcMar>
-            <w:vAlign w:val="bottom"/>
-            <w:hideMark/>
-          </w:tcPr>
-          <w:p>
-            <w:pPr>
-              <w:rPr>
-                <w:rFonts w:ascii="Times New Roman" w:eastAsia="Times New Roman" w:hAnsi="Times New Roman" w:cs="Times New Roman"/>
-                <w:kern w:val="0"/>
-                <w:sz w:val="20"/>
-                <w:szCs w:val="20"/>
-                <w14:ligatures w14:val="none"/>
-              </w:rPr>
-            </w:pPr>
-          </w:p>
-        </w:tc>
-        <w:tc>
-          <w:tcPr>
-            <w:tcW w:w="0" w:type="auto"/>
-            <w:tcBorders>
-              <w:top w:val="single" w:sz="6" w:space="0" w:color="CCCCCC"/>
-              <w:left w:val="single" w:sz="6" w:space="0" w:color="CCCCCC"/>
-              <w:bottom w:val="single" w:sz="6" w:space="0" w:color="000000"/>
-              <w:right w:val="single" w:sz="6" w:space="0" w:color="000000"/>
-            </w:tcBorders>
-            <w:shd w:val="clear" w:color="auto" w:fill="FFFFFF"/>
-            <w:tcMar>
-              <w:top w:w="30" w:type="dxa"/>
-              <w:left w:w="45" w:type="dxa"/>
-              <w:bottom w:w="30" w:type="dxa"/>
-              <w:right w:w="45" w:type="dxa"/>
-            </w:tcMar>
-            <w:vAlign w:val="bottom"/>
-            <w:hideMark/>
-          </w:tcPr>
-          <w:p>
-            <w:pPr>
-              <w:rPr>
-                <w:rFonts w:ascii="Times New Roman" w:eastAsia="Times New Roman" w:hAnsi="Times New Roman" w:cs="Times New Roman"/>
-                <w:kern w:val="0"/>
-                <w:sz w:val="20"/>
-                <w:szCs w:val="20"/>
-                <w14:ligatures w14:val="none"/>
-              </w:rPr>
-            </w:pPr>
-          </w:p>
-        </w:tc>
-      </w:tr>
-      <w:tr>
-        <w:trPr>
-          <w:trHeight w:val="315"/>
-        </w:trPr>
-        <w:tc>
-          <w:tcPr>
-            <w:tcW w:w="0" w:type="auto"/>
-            <w:tcBorders>
-              <w:top w:val="single" w:sz="6" w:space="0" w:color="CCCCCC"/>
-              <w:left w:val="single" w:sz="6" w:space="0" w:color="000000"/>
-              <w:bottom w:val="single" w:sz="6" w:space="0" w:color="000000"/>
-              <w:right w:val="single" w:sz="6" w:space="0" w:color="000000"/>
-            </w:tcBorders>
-            <w:shd w:val="clear" w:color="auto" w:fill="FFFFFF"/>
-            <w:tcMar>
-              <w:top w:w="30" w:type="dxa"/>
-              <w:left w:w="45" w:type="dxa"/>
-              <w:bottom w:w="30" w:type="dxa"/>
-              <w:right w:w="45" w:type="dxa"/>
-            </w:tcMar>
-            <w:vAlign w:val="bottom"/>
-            <w:hideMark/>
-          </w:tcPr>
-          <w:p>
-            <w:pPr>
-              <w:jc w:val="center"/>
-              <w:rPr>
-                <w:rFonts w:ascii="Arial Narrow" w:eastAsia="Times New Roman" w:hAnsi="Arial Narrow" w:cs="Arial"/>
-                <w:b/>
-                <w:bCs/>
-                <w:kern w:val="0"/>
-                <w:sz w:val="20"/>
-                <w:szCs w:val="20"/>
-                <w14:ligatures w14:val="none"/>
-              </w:rPr>
-            </w:pPr>
-            <w:r>
-              <w:rPr>
-                <w:rFonts w:ascii="Arial Narrow" w:eastAsia="Times New Roman" w:hAnsi="Arial Narrow" w:cs="Arial"/>
-                <w:b/>
-                <w:bCs/>
-                <w:kern w:val="0"/>
-                <w:sz w:val="20"/>
-                <w:szCs w:val="20"/>
-                <w14:ligatures w14:val="none"/>
-              </w:rPr>
-              <w:t>4</w:t>
-            </w:r>
-          </w:p>
-        </w:tc>
-        <w:tc>
-          <w:tcPr>
-            <w:tcW w:w="0" w:type="auto"/>
-            <w:gridSpan w:val="4"/>
-            <w:tcBorders>
-              <w:top w:val="single" w:sz="6" w:space="0" w:color="CCCCCC"/>
-              <w:left w:val="single" w:sz="6" w:space="0" w:color="CCCCCC"/>
-              <w:bottom w:val="single" w:sz="6" w:space="0" w:color="000000"/>
-              <w:right w:val="single" w:sz="6" w:space="0" w:color="000000"/>
-            </w:tcBorders>
-            <w:tcMar>
-              <w:top w:w="30" w:type="dxa"/>
-              <w:left w:w="45" w:type="dxa"/>
-              <w:bottom w:w="30" w:type="dxa"/>
-              <w:right w:w="45" w:type="dxa"/>
-            </w:tcMar>
-            <w:vAlign w:val="bottom"/>
-            <w:hideMark/>
-          </w:tcPr>
-          <w:p>
-            <w:pPr>
-              <w:jc w:val="center"/>
-              <w:rPr>
-                <w:rFonts w:ascii="Arial Narrow" w:eastAsia="Times New Roman" w:hAnsi="Arial Narrow" w:cs="Arial"/>
-                <w:b/>
-                <w:bCs/>
-                <w:kern w:val="0"/>
-                <w:sz w:val="20"/>
-                <w:szCs w:val="20"/>
-                <w14:ligatures w14:val="none"/>
-              </w:rPr>
-            </w:pPr>
-          </w:p>
-        </w:tc>
-        <w:tc>
-          <w:tcPr>
-            <w:tcW w:w="0" w:type="auto"/>
-            <w:gridSpan w:val="2"/>
-            <w:tcBorders>
-              <w:top w:val="single" w:sz="6" w:space="0" w:color="CCCCCC"/>
-              <w:left w:val="single" w:sz="6" w:space="0" w:color="CCCCCC"/>
-              <w:bottom w:val="single" w:sz="6" w:space="0" w:color="000000"/>
-              <w:right w:val="single" w:sz="6" w:space="0" w:color="000000"/>
-            </w:tcBorders>
-            <w:tcMar>
-              <w:top w:w="30" w:type="dxa"/>
-              <w:left w:w="45" w:type="dxa"/>
-              <w:bottom w:w="30" w:type="dxa"/>
-              <w:right w:w="45" w:type="dxa"/>
-            </w:tcMar>
-            <w:vAlign w:val="bottom"/>
-            <w:hideMark/>
-          </w:tcPr>
-          <w:p>
-            <w:pPr>
-              <w:rPr>
-                <w:rFonts w:ascii="Times New Roman" w:eastAsia="Times New Roman" w:hAnsi="Times New Roman" w:cs="Times New Roman"/>
-                <w:kern w:val="0"/>
-                <w:sz w:val="20"/>
-                <w:szCs w:val="20"/>
-                <w14:ligatures w14:val="none"/>
-              </w:rPr>
-            </w:pPr>
-          </w:p>
-        </w:tc>
-        <w:tc>
-          <w:tcPr>
-            <w:tcW w:w="0" w:type="auto"/>
-            <w:gridSpan w:val="2"/>
-            <w:tcBorders>
-              <w:top w:val="single" w:sz="6" w:space="0" w:color="CCCCCC"/>
-              <w:left w:val="single" w:sz="6" w:space="0" w:color="CCCCCC"/>
-              <w:bottom w:val="single" w:sz="6" w:space="0" w:color="000000"/>
-              <w:right w:val="single" w:sz="6" w:space="0" w:color="000000"/>
-            </w:tcBorders>
-            <w:tcMar>
-              <w:top w:w="30" w:type="dxa"/>
-              <w:left w:w="45" w:type="dxa"/>
-              <w:bottom w:w="30" w:type="dxa"/>
-              <w:right w:w="45" w:type="dxa"/>
-            </w:tcMar>
-            <w:vAlign w:val="bottom"/>
-            <w:hideMark/>
-          </w:tcPr>
-          <w:p>
-            <w:pPr>
-              <w:rPr>
-                <w:rFonts w:ascii="Times New Roman" w:eastAsia="Times New Roman" w:hAnsi="Times New Roman" w:cs="Times New Roman"/>
-                <w:kern w:val="0"/>
-                <w:sz w:val="20"/>
-                <w:szCs w:val="20"/>
-                <w14:ligatures w14:val="none"/>
-              </w:rPr>
-            </w:pPr>
-          </w:p>
-        </w:tc>
-        <w:tc>
-          <w:tcPr>
-            <w:tcW w:w="0" w:type="auto"/>
-            <w:tcBorders>
-              <w:top w:val="single" w:sz="6" w:space="0" w:color="CCCCCC"/>
-              <w:left w:val="single" w:sz="6" w:space="0" w:color="CCCCCC"/>
-              <w:bottom w:val="single" w:sz="6" w:space="0" w:color="000000"/>
-              <w:right w:val="single" w:sz="6" w:space="0" w:color="000000"/>
-            </w:tcBorders>
-            <w:shd w:val="clear" w:color="auto" w:fill="FFFFFF"/>
-            <w:tcMar>
-              <w:top w:w="30" w:type="dxa"/>
-              <w:left w:w="45" w:type="dxa"/>
-              <w:bottom w:w="30" w:type="dxa"/>
-              <w:right w:w="45" w:type="dxa"/>
-            </w:tcMar>
-            <w:vAlign w:val="bottom"/>
-            <w:hideMark/>
-          </w:tcPr>
-          <w:p>
-            <w:pPr>
-              <w:rPr>
-                <w:rFonts w:ascii="Times New Roman" w:eastAsia="Times New Roman" w:hAnsi="Times New Roman" w:cs="Times New Roman"/>
-                <w:kern w:val="0"/>
-                <w:sz w:val="20"/>
-                <w:szCs w:val="20"/>
-                <w14:ligatures w14:val="none"/>
-              </w:rPr>
-            </w:pPr>
-          </w:p>
-        </w:tc>
-      </w:tr>
-      <w:tr>
-        <w:trPr>
-          <w:trHeight w:val="315"/>
-        </w:trPr>
-        <w:tc>
-          <w:tcPr>
-            <w:tcW w:w="0" w:type="auto"/>
-            <w:tcBorders>
-              <w:top w:val="single" w:sz="6" w:space="0" w:color="CCCCCC"/>
-              <w:left w:val="single" w:sz="6" w:space="0" w:color="000000"/>
-              <w:bottom w:val="single" w:sz="6" w:space="0" w:color="000000"/>
-              <w:right w:val="single" w:sz="6" w:space="0" w:color="000000"/>
-            </w:tcBorders>
-            <w:shd w:val="clear" w:color="auto" w:fill="FFFFFF"/>
-            <w:tcMar>
-              <w:top w:w="30" w:type="dxa"/>
-              <w:left w:w="45" w:type="dxa"/>
-              <w:bottom w:w="30" w:type="dxa"/>
-              <w:right w:w="45" w:type="dxa"/>
-            </w:tcMar>
-            <w:vAlign w:val="bottom"/>
-            <w:hideMark/>
-          </w:tcPr>
-          <w:p>
-            <w:pPr>
-              <w:jc w:val="center"/>
-              <w:rPr>
-                <w:rFonts w:ascii="Arial Narrow" w:eastAsia="Times New Roman" w:hAnsi="Arial Narrow" w:cs="Arial"/>
-                <w:b/>
-                <w:bCs/>
-                <w:kern w:val="0"/>
-                <w:sz w:val="20"/>
-                <w:szCs w:val="20"/>
-                <w14:ligatures w14:val="none"/>
-              </w:rPr>
-            </w:pPr>
-            <w:r>
-              <w:rPr>
-                <w:rFonts w:ascii="Arial Narrow" w:eastAsia="Times New Roman" w:hAnsi="Arial Narrow" w:cs="Arial"/>
-                <w:b/>
-                <w:bCs/>
-                <w:kern w:val="0"/>
-                <w:sz w:val="20"/>
-                <w:szCs w:val="20"/>
-                <w14:ligatures w14:val="none"/>
-              </w:rPr>
-              <w:t>5</w:t>
-            </w:r>
-          </w:p>
-        </w:tc>
-        <w:tc>
-          <w:tcPr>
-            <w:tcW w:w="0" w:type="auto"/>
-            <w:gridSpan w:val="4"/>
-            <w:tcBorders>
-              <w:top w:val="single" w:sz="6" w:space="0" w:color="CCCCCC"/>
-              <w:left w:val="single" w:sz="6" w:space="0" w:color="CCCCCC"/>
-              <w:bottom w:val="single" w:sz="6" w:space="0" w:color="000000"/>
-              <w:right w:val="single" w:sz="6" w:space="0" w:color="000000"/>
-            </w:tcBorders>
-            <w:tcMar>
-              <w:top w:w="30" w:type="dxa"/>
-              <w:left w:w="45" w:type="dxa"/>
-              <w:bottom w:w="30" w:type="dxa"/>
-              <w:right w:w="45" w:type="dxa"/>
-            </w:tcMar>
-            <w:vAlign w:val="bottom"/>
-            <w:hideMark/>
-          </w:tcPr>
-          <w:p>
-            <w:pPr>
-              <w:jc w:val="center"/>
-              <w:rPr>
-                <w:rFonts w:ascii="Arial Narrow" w:eastAsia="Times New Roman" w:hAnsi="Arial Narrow" w:cs="Arial"/>
-                <w:b/>
-                <w:bCs/>
-                <w:kern w:val="0"/>
-                <w:sz w:val="20"/>
-                <w:szCs w:val="20"/>
-                <w14:ligatures w14:val="none"/>
-              </w:rPr>
-            </w:pPr>
-          </w:p>
-        </w:tc>
-        <w:tc>
-          <w:tcPr>
-            <w:tcW w:w="0" w:type="auto"/>
-            <w:gridSpan w:val="2"/>
-            <w:tcBorders>
-              <w:top w:val="single" w:sz="6" w:space="0" w:color="CCCCCC"/>
-              <w:left w:val="single" w:sz="6" w:space="0" w:color="CCCCCC"/>
-              <w:bottom w:val="single" w:sz="6" w:space="0" w:color="000000"/>
-              <w:right w:val="single" w:sz="6" w:space="0" w:color="000000"/>
-            </w:tcBorders>
-            <w:tcMar>
-              <w:top w:w="30" w:type="dxa"/>
-              <w:left w:w="45" w:type="dxa"/>
-              <w:bottom w:w="30" w:type="dxa"/>
-              <w:right w:w="45" w:type="dxa"/>
-            </w:tcMar>
-            <w:vAlign w:val="bottom"/>
-            <w:hideMark/>
-          </w:tcPr>
-          <w:p>
-            <w:pPr>
-              <w:rPr>
-                <w:rFonts w:ascii="Times New Roman" w:eastAsia="Times New Roman" w:hAnsi="Times New Roman" w:cs="Times New Roman"/>
-                <w:kern w:val="0"/>
-                <w:sz w:val="20"/>
-                <w:szCs w:val="20"/>
-                <w14:ligatures w14:val="none"/>
-              </w:rPr>
-            </w:pPr>
-          </w:p>
-        </w:tc>
-        <w:tc>
-          <w:tcPr>
-            <w:tcW w:w="0" w:type="auto"/>
-            <w:gridSpan w:val="2"/>
-            <w:tcBorders>
-              <w:top w:val="single" w:sz="6" w:space="0" w:color="CCCCCC"/>
-              <w:left w:val="single" w:sz="6" w:space="0" w:color="CCCCCC"/>
-              <w:bottom w:val="single" w:sz="6" w:space="0" w:color="000000"/>
-              <w:right w:val="single" w:sz="6" w:space="0" w:color="000000"/>
-            </w:tcBorders>
-            <w:tcMar>
-              <w:top w:w="30" w:type="dxa"/>
-              <w:left w:w="45" w:type="dxa"/>
-              <w:bottom w:w="30" w:type="dxa"/>
-              <w:right w:w="45" w:type="dxa"/>
-            </w:tcMar>
-            <w:vAlign w:val="bottom"/>
-            <w:hideMark/>
-          </w:tcPr>
-          <w:p>
-            <w:pPr>
-              <w:rPr>
-                <w:rFonts w:ascii="Times New Roman" w:eastAsia="Times New Roman" w:hAnsi="Times New Roman" w:cs="Times New Roman"/>
-                <w:kern w:val="0"/>
-                <w:sz w:val="20"/>
-                <w:szCs w:val="20"/>
-                <w14:ligatures w14:val="none"/>
-              </w:rPr>
-            </w:pPr>
-          </w:p>
-        </w:tc>
-        <w:tc>
-          <w:tcPr>
-            <w:tcW w:w="0" w:type="auto"/>
-            <w:tcBorders>
-              <w:top w:val="single" w:sz="6" w:space="0" w:color="CCCCCC"/>
-              <w:left w:val="single" w:sz="6" w:space="0" w:color="CCCCCC"/>
-              <w:bottom w:val="single" w:sz="6" w:space="0" w:color="000000"/>
-              <w:right w:val="single" w:sz="6" w:space="0" w:color="000000"/>
-            </w:tcBorders>
-            <w:shd w:val="clear" w:color="auto" w:fill="FFFFFF"/>
-            <w:tcMar>
-              <w:top w:w="30" w:type="dxa"/>
-              <w:left w:w="45" w:type="dxa"/>
-              <w:bottom w:w="30" w:type="dxa"/>
-              <w:right w:w="45" w:type="dxa"/>
-            </w:tcMar>
-            <w:vAlign w:val="bottom"/>
-            <w:hideMark/>
-          </w:tcPr>
-          <w:p>
-            <w:pPr>
-              <w:rPr>
-                <w:rFonts w:ascii="Times New Roman" w:eastAsia="Times New Roman" w:hAnsi="Times New Roman" w:cs="Times New Roman"/>
-                <w:kern w:val="0"/>
-                <w:sz w:val="20"/>
-                <w:szCs w:val="20"/>
-                <w14:ligatures w14:val="none"/>
-              </w:rPr>
-            </w:pPr>
+                <w:b/>
+                <w:bCs/>
+                <w:kern w:val="0"/>
+                <w:sz w:val="20"/>
+                <w:szCs w:val="20"/>
+                <w14:ligatures w14:val="none"/>
+              </w:rPr>
+              <w:t>{/}</w:t>
+            </w:r>
           </w:p>
         </w:tc>
       </w:tr>

</xml_diff>